<commit_message>
modify abstract to represent environment requirements to run code
</commit_message>
<xml_diff>
--- a/Paper.docx
+++ b/Paper.docx
@@ -68,21 +68,13 @@
         <w:rPr>
           <w:rStyle w:val="IOPTextChar"/>
         </w:rPr>
-        <w:t xml:space="preserve">Diffusion maps are a technique that is increasing in popularity for meeting the curse of dimensionality problem. Data sets are growing both vertically and horizontally as problems are becoming more complex. This paper attempts to demonstrate the power that Diffusion Maps have at reducing the dimensions required to represents the shape of the original data by identifying the underlying manifold. This uses the diffusion maps on four different data sets including a Helix, Sine Wave, Torus, and Spiral in 4D and reduces the data to 2D. The </w:t>
-      </w:r>
-      <w:proofErr w:type="spellStart"/>
+        <w:t xml:space="preserve">Diffusion maps are a technique that is increasing in popularity for meeting the curse of dimensionality problem. Data sets are growing both vertically and horizontally as problems are becoming more complex. This paper attempts to demonstrate the power that Diffusion Maps have at reducing the dimensions required to represents the shape of the original data by identifying the underlying manifold. This uses the diffusion maps on four different data sets including a Helix, Sine Wave, Torus, and Spiral in 4D and reduces the data to 2D. The pydiffmap did an exceptional job at identifying the underlying manifold with a fast and memory efficient algorithm versus the KD Nuggets implementation which is not scalable for both computation time and memory usage reasons. </w:t>
+      </w:r>
       <w:r>
         <w:rPr>
           <w:rStyle w:val="IOPTextChar"/>
         </w:rPr>
-        <w:t>pydiffmap</w:t>
-      </w:r>
-      <w:proofErr w:type="spellEnd"/>
-      <w:r>
-        <w:rPr>
-          <w:rStyle w:val="IOPTextChar"/>
-        </w:rPr>
-        <w:t xml:space="preserve"> did an exceptional job at identifying the underlying manifold with a fast and memory efficient algorithm versus the KD Nuggets implementation which is not scalable for both computation time and memory usage reasons. </w:t>
+        <w:t>This test was conducted on a Ubuntu 18.04 virtual machine using Oracle Virtual Box and the shell scripts can only run on linux images.</w:t>
       </w:r>
     </w:p>
     <w:p>
@@ -1123,7 +1115,6 @@
         </w:rPr>
         <w:t xml:space="preserve">.1.1 </w:t>
       </w:r>
-      <w:proofErr w:type="spellStart"/>
       <w:r>
         <w:rPr>
           <w:i/>
@@ -1131,7 +1122,6 @@
         </w:rPr>
         <w:t>pydiffmap</w:t>
       </w:r>
-      <w:proofErr w:type="spellEnd"/>
       <w:r>
         <w:t>. </w:t>
       </w:r>
@@ -1139,21 +1129,7 @@
         <w:rPr>
           <w:rStyle w:val="IOPTextChar"/>
         </w:rPr>
-        <w:t xml:space="preserve">This library was developed to provide users with the ability to build diffusion maps quickly and easily in addition includes built in plotting mechanisms. This library utilizes the </w:t>
-      </w:r>
-      <w:proofErr w:type="spellStart"/>
-      <w:r>
-        <w:rPr>
-          <w:rStyle w:val="IOPTextChar"/>
-        </w:rPr>
-        <w:t>sklearn</w:t>
-      </w:r>
-      <w:proofErr w:type="spellEnd"/>
-      <w:r>
-        <w:rPr>
-          <w:rStyle w:val="IOPTextChar"/>
-        </w:rPr>
-        <w:t xml:space="preserve"> library for a lot of the processing under the hood. </w:t>
+        <w:t xml:space="preserve">This library was developed to provide users with the ability to build diffusion maps quickly and easily in addition includes built in plotting mechanisms. This library utilizes the sklearn library for a lot of the processing under the hood. </w:t>
       </w:r>
       <w:r>
         <w:rPr>
@@ -2072,87 +2048,31 @@
         <w:rPr>
           <w:rStyle w:val="IOPTextChar"/>
         </w:rPr>
-        <w:t xml:space="preserve">, also gave an example implementation on creating and using diffusion maps. The implementation is theoretically </w:t>
-      </w:r>
-      <w:proofErr w:type="gramStart"/>
-      <w:r>
+        <w:t xml:space="preserve">, also gave an example implementation on creating and using diffusion maps. The implementation is theoretically correct, but offers much less capability for changing parameters like the pydiffmap implementation. In addition, there are some implementation concerns that warrant further analysis as detailed in section 3. </w:t>
+      </w:r>
+    </w:p>
+    <w:p>
+      <w:pPr>
+        <w:pStyle w:val="IOPText"/>
+        <w:ind w:firstLine="0"/>
         <w:rPr>
           <w:rStyle w:val="IOPTextChar"/>
         </w:rPr>
-        <w:t>correct, but</w:t>
-      </w:r>
-      <w:proofErr w:type="gramEnd"/>
+      </w:pPr>
+    </w:p>
+    <w:p>
+      <w:pPr>
+        <w:pStyle w:val="IOPText"/>
+        <w:ind w:firstLine="0"/>
+        <w:rPr>
+          <w:noProof/>
+        </w:rPr>
+      </w:pPr>
       <w:r>
         <w:rPr>
           <w:rStyle w:val="IOPTextChar"/>
         </w:rPr>
-        <w:t xml:space="preserve"> offers much less capability for changing parameters like the </w:t>
-      </w:r>
-      <w:proofErr w:type="spellStart"/>
-      <w:r>
-        <w:rPr>
-          <w:rStyle w:val="IOPTextChar"/>
-        </w:rPr>
-        <w:t>pydiffmap</w:t>
-      </w:r>
-      <w:proofErr w:type="spellEnd"/>
-      <w:r>
-        <w:rPr>
-          <w:rStyle w:val="IOPTextChar"/>
-        </w:rPr>
-        <w:t xml:space="preserve"> implementation. In addition, there are some implementation concerns that warrant further analysis as detailed in section 3. </w:t>
-      </w:r>
-    </w:p>
-    <w:p>
-      <w:pPr>
-        <w:pStyle w:val="IOPText"/>
-        <w:ind w:firstLine="0"/>
-        <w:rPr>
-          <w:rStyle w:val="IOPTextChar"/>
-        </w:rPr>
-      </w:pPr>
-    </w:p>
-    <w:p>
-      <w:pPr>
-        <w:pStyle w:val="IOPText"/>
-        <w:ind w:firstLine="0"/>
-        <w:rPr>
-          <w:noProof/>
-        </w:rPr>
-      </w:pPr>
-      <w:r>
-        <w:rPr>
-          <w:rStyle w:val="IOPTextChar"/>
-        </w:rPr>
-        <w:t xml:space="preserve">The KD Nuggets implementation utilizes all records to build </w:t>
-      </w:r>
-      <w:proofErr w:type="gramStart"/>
-      <w:r>
-        <w:rPr>
-          <w:rStyle w:val="IOPTextChar"/>
-        </w:rPr>
-        <w:t>it’s</w:t>
-      </w:r>
-      <w:proofErr w:type="gramEnd"/>
-      <w:r>
-        <w:rPr>
-          <w:rStyle w:val="IOPTextChar"/>
-        </w:rPr>
-        <w:t xml:space="preserve"> map. Meaning, that instead of using a set number of neighbours, the algorithm uses all other points as the neighbours. This creates the cost in both space and complexity which greatly differentiates </w:t>
-      </w:r>
-      <w:proofErr w:type="spellStart"/>
-      <w:r>
-        <w:rPr>
-          <w:rStyle w:val="IOPTextChar"/>
-        </w:rPr>
-        <w:t>pydiffmap’s</w:t>
-      </w:r>
-      <w:proofErr w:type="spellEnd"/>
-      <w:r>
-        <w:rPr>
-          <w:rStyle w:val="IOPTextChar"/>
-        </w:rPr>
-        <w:t xml:space="preserve"> implementation from their own. In addition, the results will be different because each point is being influenced by all other points instead of a set number of neighbours. I theorize that we will see maps that are much less clear and less similar then their original raw format.</w:t>
+        <w:t>The KD Nuggets implementation utilizes all records to build it’s map. Meaning, that instead of using a set number of neighbours, the algorithm uses all other points as the neighbours. This creates the cost in both space and complexity which greatly differentiates pydiffmap’s implementation from their own. In addition, the results will be different because each point is being influenced by all other points instead of a set number of neighbours. I theorize that we will see maps that are much less clear and less similar then their original raw format.</w:t>
       </w:r>
     </w:p>
     <w:p>
@@ -3656,7 +3576,6 @@
         </w:rPr>
         <w:t xml:space="preserve">[1] </w:t>
       </w:r>
-      <w:proofErr w:type="spellStart"/>
       <w:r>
         <w:rPr>
           <w:rFonts w:ascii="Century Schoolbook" w:hAnsi="Century Schoolbook" w:cs="Segoe UI"/>
@@ -3665,150 +3584,7 @@
           <w:szCs w:val="18"/>
           <w:shd w:val="clear" w:color="auto" w:fill="FFFFFF"/>
         </w:rPr>
-        <w:t>Banisch</w:t>
-      </w:r>
-      <w:proofErr w:type="spellEnd"/>
-      <w:r>
-        <w:rPr>
-          <w:rFonts w:ascii="Century Schoolbook" w:hAnsi="Century Schoolbook" w:cs="Segoe UI"/>
-          <w:color w:val="000000"/>
-          <w:sz w:val="18"/>
-          <w:szCs w:val="18"/>
-          <w:shd w:val="clear" w:color="auto" w:fill="FFFFFF"/>
-        </w:rPr>
-        <w:t xml:space="preserve">, Ralf, </w:t>
-      </w:r>
-      <w:proofErr w:type="spellStart"/>
-      <w:r>
-        <w:rPr>
-          <w:rFonts w:ascii="Century Schoolbook" w:hAnsi="Century Schoolbook" w:cs="Segoe UI"/>
-          <w:color w:val="000000"/>
-          <w:sz w:val="18"/>
-          <w:szCs w:val="18"/>
-          <w:shd w:val="clear" w:color="auto" w:fill="FFFFFF"/>
-        </w:rPr>
-        <w:t>Zofia</w:t>
-      </w:r>
-      <w:proofErr w:type="spellEnd"/>
-      <w:r>
-        <w:rPr>
-          <w:rFonts w:ascii="Century Schoolbook" w:hAnsi="Century Schoolbook" w:cs="Segoe UI"/>
-          <w:color w:val="000000"/>
-          <w:sz w:val="18"/>
-          <w:szCs w:val="18"/>
-          <w:shd w:val="clear" w:color="auto" w:fill="FFFFFF"/>
-        </w:rPr>
-        <w:t xml:space="preserve"> </w:t>
-      </w:r>
-      <w:proofErr w:type="spellStart"/>
-      <w:r>
-        <w:rPr>
-          <w:rFonts w:ascii="Century Schoolbook" w:hAnsi="Century Schoolbook" w:cs="Segoe UI"/>
-          <w:color w:val="000000"/>
-          <w:sz w:val="18"/>
-          <w:szCs w:val="18"/>
-          <w:shd w:val="clear" w:color="auto" w:fill="FFFFFF"/>
-        </w:rPr>
-        <w:t>Trstanova</w:t>
-      </w:r>
-      <w:proofErr w:type="spellEnd"/>
-      <w:r>
-        <w:rPr>
-          <w:rFonts w:ascii="Century Schoolbook" w:hAnsi="Century Schoolbook" w:cs="Segoe UI"/>
-          <w:color w:val="000000"/>
-          <w:sz w:val="18"/>
-          <w:szCs w:val="18"/>
-          <w:shd w:val="clear" w:color="auto" w:fill="FFFFFF"/>
-        </w:rPr>
-        <w:t xml:space="preserve">, Andreas </w:t>
-      </w:r>
-      <w:proofErr w:type="spellStart"/>
-      <w:r>
-        <w:rPr>
-          <w:rFonts w:ascii="Century Schoolbook" w:hAnsi="Century Schoolbook" w:cs="Segoe UI"/>
-          <w:color w:val="000000"/>
-          <w:sz w:val="18"/>
-          <w:szCs w:val="18"/>
-          <w:shd w:val="clear" w:color="auto" w:fill="FFFFFF"/>
-        </w:rPr>
-        <w:t>Bittracher</w:t>
-      </w:r>
-      <w:proofErr w:type="spellEnd"/>
-      <w:r>
-        <w:rPr>
-          <w:rFonts w:ascii="Century Schoolbook" w:hAnsi="Century Schoolbook" w:cs="Segoe UI"/>
-          <w:color w:val="000000"/>
-          <w:sz w:val="18"/>
-          <w:szCs w:val="18"/>
-          <w:shd w:val="clear" w:color="auto" w:fill="FFFFFF"/>
-        </w:rPr>
-        <w:t xml:space="preserve">, Stefan </w:t>
-      </w:r>
-      <w:proofErr w:type="spellStart"/>
-      <w:r>
-        <w:rPr>
-          <w:rFonts w:ascii="Century Schoolbook" w:hAnsi="Century Schoolbook" w:cs="Segoe UI"/>
-          <w:color w:val="000000"/>
-          <w:sz w:val="18"/>
-          <w:szCs w:val="18"/>
-          <w:shd w:val="clear" w:color="auto" w:fill="FFFFFF"/>
-        </w:rPr>
-        <w:t>Klus</w:t>
-      </w:r>
-      <w:proofErr w:type="spellEnd"/>
-      <w:r>
-        <w:rPr>
-          <w:rFonts w:ascii="Century Schoolbook" w:hAnsi="Century Schoolbook" w:cs="Segoe UI"/>
-          <w:color w:val="000000"/>
-          <w:sz w:val="18"/>
-          <w:szCs w:val="18"/>
-          <w:shd w:val="clear" w:color="auto" w:fill="FFFFFF"/>
-        </w:rPr>
-        <w:t xml:space="preserve">, and Peter </w:t>
-      </w:r>
-      <w:proofErr w:type="spellStart"/>
-      <w:r>
-        <w:rPr>
-          <w:rFonts w:ascii="Century Schoolbook" w:hAnsi="Century Schoolbook" w:cs="Segoe UI"/>
-          <w:color w:val="000000"/>
-          <w:sz w:val="18"/>
-          <w:szCs w:val="18"/>
-          <w:shd w:val="clear" w:color="auto" w:fill="FFFFFF"/>
-        </w:rPr>
-        <w:t>Koltai</w:t>
-      </w:r>
-      <w:proofErr w:type="spellEnd"/>
-      <w:r>
-        <w:rPr>
-          <w:rFonts w:ascii="Century Schoolbook" w:hAnsi="Century Schoolbook" w:cs="Segoe UI"/>
-          <w:color w:val="000000"/>
-          <w:sz w:val="18"/>
-          <w:szCs w:val="18"/>
-          <w:shd w:val="clear" w:color="auto" w:fill="FFFFFF"/>
-        </w:rPr>
-        <w:t xml:space="preserve">. "Diffusion maps tailored to arbitrary non-degenerate Ito processes." </w:t>
-      </w:r>
-      <w:proofErr w:type="spellStart"/>
-      <w:r>
-        <w:rPr>
-          <w:rFonts w:ascii="Century Schoolbook" w:hAnsi="Century Schoolbook" w:cs="Segoe UI"/>
-          <w:color w:val="000000"/>
-          <w:sz w:val="18"/>
-          <w:szCs w:val="18"/>
-          <w:shd w:val="clear" w:color="auto" w:fill="FFFFFF"/>
-        </w:rPr>
-        <w:t>arXiv</w:t>
-      </w:r>
-      <w:proofErr w:type="spellEnd"/>
-      <w:r>
-        <w:rPr>
-          <w:rFonts w:ascii="Century Schoolbook" w:hAnsi="Century Schoolbook" w:cs="Segoe UI"/>
-          <w:color w:val="000000"/>
-          <w:sz w:val="18"/>
-          <w:szCs w:val="18"/>
-          <w:shd w:val="clear" w:color="auto" w:fill="FFFFFF"/>
-        </w:rPr>
-        <w:t xml:space="preserve"> preprint arXiv:1710.03484 (2017).</w:t>
+        <w:t>Banisch, Ralf, Zofia Trstanova, Andreas Bittracher, Stefan Klus, and Peter Koltai. "Diffusion maps tailored to arbitrary non-degenerate Ito processes." arXiv preprint arXiv:1710.03484 (2017).</w:t>
       </w:r>
     </w:p>
     <w:p>
@@ -3828,29 +3604,7 @@
           <w:szCs w:val="18"/>
           <w:shd w:val="clear" w:color="auto" w:fill="FFFFFF"/>
         </w:rPr>
-        <w:t xml:space="preserve">[2] Porte, Herbst, </w:t>
-      </w:r>
-      <w:proofErr w:type="spellStart"/>
-      <w:r>
-        <w:rPr>
-          <w:rFonts w:ascii="Century Schoolbook" w:hAnsi="Century Schoolbook" w:cs="Arial"/>
-          <w:color w:val="111111"/>
-          <w:sz w:val="18"/>
-          <w:szCs w:val="18"/>
-          <w:shd w:val="clear" w:color="auto" w:fill="FFFFFF"/>
-        </w:rPr>
-        <w:t>Hereman</w:t>
-      </w:r>
-      <w:proofErr w:type="spellEnd"/>
-      <w:r>
-        <w:rPr>
-          <w:rFonts w:ascii="Century Schoolbook" w:hAnsi="Century Schoolbook" w:cs="Arial"/>
-          <w:color w:val="111111"/>
-          <w:sz w:val="18"/>
-          <w:szCs w:val="18"/>
-          <w:shd w:val="clear" w:color="auto" w:fill="FFFFFF"/>
-        </w:rPr>
-        <w:t>, Walt, </w:t>
+        <w:t>[2] Porte, Herbst, Hereman, Walt, </w:t>
       </w:r>
       <w:r>
         <w:rPr>
@@ -3889,43 +3643,7 @@
           <w:sz w:val="18"/>
           <w:szCs w:val="18"/>
         </w:rPr>
-        <w:t xml:space="preserve">[3] </w:t>
-      </w:r>
-      <w:proofErr w:type="spellStart"/>
-      <w:r>
-        <w:rPr>
-          <w:rFonts w:ascii="Century Schoolbook" w:hAnsi="Century Schoolbook"/>
-          <w:sz w:val="18"/>
-          <w:szCs w:val="18"/>
-        </w:rPr>
-        <w:t>Coifman</w:t>
-      </w:r>
-      <w:proofErr w:type="spellEnd"/>
-      <w:r>
-        <w:rPr>
-          <w:rFonts w:ascii="Century Schoolbook" w:hAnsi="Century Schoolbook"/>
-          <w:sz w:val="18"/>
-          <w:szCs w:val="18"/>
-        </w:rPr>
-        <w:t xml:space="preserve">, Lafon, Lee, </w:t>
-      </w:r>
-      <w:proofErr w:type="spellStart"/>
-      <w:r>
-        <w:rPr>
-          <w:rFonts w:ascii="Century Schoolbook" w:hAnsi="Century Schoolbook"/>
-          <w:sz w:val="18"/>
-          <w:szCs w:val="18"/>
-        </w:rPr>
-        <w:t>Maggionni</w:t>
-      </w:r>
-      <w:proofErr w:type="spellEnd"/>
-      <w:r>
-        <w:rPr>
-          <w:rFonts w:ascii="Century Schoolbook" w:hAnsi="Century Schoolbook"/>
-          <w:sz w:val="18"/>
-          <w:szCs w:val="18"/>
-        </w:rPr>
-        <w:t>, Nadler, Warner, Zucker. “</w:t>
+        <w:t>[3] Coifman, Lafon, Lee, Maggionni, Nadler, Warner, Zucker. “</w:t>
       </w:r>
       <w:r>
         <w:rPr>
@@ -4022,48 +3740,8 @@
           <w:szCs w:val="18"/>
           <w:shd w:val="clear" w:color="auto" w:fill="FFFFFF"/>
         </w:rPr>
-        <w:t xml:space="preserve">Diffusion Map </w:t>
-      </w:r>
-      <w:proofErr w:type="gramStart"/>
-      <w:r>
-        <w:rPr>
-          <w:rFonts w:ascii="Arial" w:hAnsi="Arial" w:cs="Arial"/>
-          <w:i/>
-          <w:iCs/>
-          <w:color w:val="000000"/>
-          <w:sz w:val="18"/>
-          <w:szCs w:val="18"/>
-          <w:shd w:val="clear" w:color="auto" w:fill="FFFFFF"/>
-        </w:rPr>
-        <w:t>For</w:t>
-      </w:r>
-      <w:proofErr w:type="gramEnd"/>
-      <w:r>
-        <w:rPr>
-          <w:rFonts w:ascii="Arial" w:hAnsi="Arial" w:cs="Arial"/>
-          <w:i/>
-          <w:iCs/>
-          <w:color w:val="000000"/>
-          <w:sz w:val="18"/>
-          <w:szCs w:val="18"/>
-          <w:shd w:val="clear" w:color="auto" w:fill="FFFFFF"/>
-        </w:rPr>
-        <w:t xml:space="preserve"> Manifold Learning, Theory And Implementation - </w:t>
-      </w:r>
-      <w:proofErr w:type="spellStart"/>
-      <w:r>
-        <w:rPr>
-          <w:rFonts w:ascii="Arial" w:hAnsi="Arial" w:cs="Arial"/>
-          <w:i/>
-          <w:iCs/>
-          <w:color w:val="000000"/>
-          <w:sz w:val="18"/>
-          <w:szCs w:val="18"/>
-          <w:shd w:val="clear" w:color="auto" w:fill="FFFFFF"/>
-        </w:rPr>
-        <w:t>Kdnuggets</w:t>
-      </w:r>
-      <w:proofErr w:type="spellEnd"/>
+        <w:t>Diffusion Map For Manifold Learning, Theory And Implementation - Kdnuggets</w:t>
+      </w:r>
       <w:r>
         <w:rPr>
           <w:rFonts w:ascii="Arial" w:hAnsi="Arial" w:cs="Arial"/>
@@ -4072,29 +3750,7 @@
           <w:szCs w:val="18"/>
           <w:shd w:val="clear" w:color="auto" w:fill="FFFFFF"/>
         </w:rPr>
-        <w:t xml:space="preserve">. [online] </w:t>
-      </w:r>
-      <w:proofErr w:type="spellStart"/>
-      <w:r>
-        <w:rPr>
-          <w:rFonts w:ascii="Arial" w:hAnsi="Arial" w:cs="Arial"/>
-          <w:color w:val="000000"/>
-          <w:sz w:val="18"/>
-          <w:szCs w:val="18"/>
-          <w:shd w:val="clear" w:color="auto" w:fill="FFFFFF"/>
-        </w:rPr>
-        <w:t>KDnuggets</w:t>
-      </w:r>
-      <w:proofErr w:type="spellEnd"/>
-      <w:r>
-        <w:rPr>
-          <w:rFonts w:ascii="Arial" w:hAnsi="Arial" w:cs="Arial"/>
-          <w:color w:val="000000"/>
-          <w:sz w:val="18"/>
-          <w:szCs w:val="18"/>
-          <w:shd w:val="clear" w:color="auto" w:fill="FFFFFF"/>
-        </w:rPr>
-        <w:t xml:space="preserve">. Available at: </w:t>
+        <w:t xml:space="preserve">. [online] KDnuggets. Available at: </w:t>
       </w:r>
       <w:hyperlink r:id="rId32" w:history="1">
         <w:r>
@@ -4171,48 +3827,8 @@
           <w:szCs w:val="18"/>
           <w:shd w:val="clear" w:color="auto" w:fill="FFFFFF"/>
         </w:rPr>
-        <w:t xml:space="preserve">Diffusion Map </w:t>
-      </w:r>
-      <w:proofErr w:type="gramStart"/>
-      <w:r>
-        <w:rPr>
-          <w:rFonts w:ascii="Arial" w:hAnsi="Arial" w:cs="Arial"/>
-          <w:i/>
-          <w:iCs/>
-          <w:color w:val="000000"/>
-          <w:sz w:val="18"/>
-          <w:szCs w:val="18"/>
-          <w:shd w:val="clear" w:color="auto" w:fill="FFFFFF"/>
-        </w:rPr>
-        <w:t>For</w:t>
-      </w:r>
-      <w:proofErr w:type="gramEnd"/>
-      <w:r>
-        <w:rPr>
-          <w:rFonts w:ascii="Arial" w:hAnsi="Arial" w:cs="Arial"/>
-          <w:i/>
-          <w:iCs/>
-          <w:color w:val="000000"/>
-          <w:sz w:val="18"/>
-          <w:szCs w:val="18"/>
-          <w:shd w:val="clear" w:color="auto" w:fill="FFFFFF"/>
-        </w:rPr>
-        <w:t xml:space="preserve"> Manifold Learning, Theory And Implementation - </w:t>
-      </w:r>
-      <w:proofErr w:type="spellStart"/>
-      <w:r>
-        <w:rPr>
-          <w:rFonts w:ascii="Arial" w:hAnsi="Arial" w:cs="Arial"/>
-          <w:i/>
-          <w:iCs/>
-          <w:color w:val="000000"/>
-          <w:sz w:val="18"/>
-          <w:szCs w:val="18"/>
-          <w:shd w:val="clear" w:color="auto" w:fill="FFFFFF"/>
-        </w:rPr>
-        <w:t>Kdnuggets</w:t>
-      </w:r>
-      <w:proofErr w:type="spellEnd"/>
+        <w:t>Diffusion Map For Manifold Learning, Theory And Implementation - Kdnuggets</w:t>
+      </w:r>
       <w:r>
         <w:rPr>
           <w:rFonts w:ascii="Arial" w:hAnsi="Arial" w:cs="Arial"/>
@@ -4221,29 +3837,7 @@
           <w:szCs w:val="18"/>
           <w:shd w:val="clear" w:color="auto" w:fill="FFFFFF"/>
         </w:rPr>
-        <w:t xml:space="preserve">. [online] </w:t>
-      </w:r>
-      <w:proofErr w:type="spellStart"/>
-      <w:r>
-        <w:rPr>
-          <w:rFonts w:ascii="Arial" w:hAnsi="Arial" w:cs="Arial"/>
-          <w:color w:val="000000"/>
-          <w:sz w:val="18"/>
-          <w:szCs w:val="18"/>
-          <w:shd w:val="clear" w:color="auto" w:fill="FFFFFF"/>
-        </w:rPr>
-        <w:t>KDnuggets</w:t>
-      </w:r>
-      <w:proofErr w:type="spellEnd"/>
-      <w:r>
-        <w:rPr>
-          <w:rFonts w:ascii="Arial" w:hAnsi="Arial" w:cs="Arial"/>
-          <w:color w:val="000000"/>
-          <w:sz w:val="18"/>
-          <w:szCs w:val="18"/>
-          <w:shd w:val="clear" w:color="auto" w:fill="FFFFFF"/>
-        </w:rPr>
-        <w:t xml:space="preserve">. Available at: </w:t>
+        <w:t xml:space="preserve">. [online] KDnuggets. Available at: </w:t>
       </w:r>
       <w:hyperlink r:id="rId33" w:history="1">
         <w:r>

</xml_diff>